<commit_message>
change 01 for report
</commit_message>
<xml_diff>
--- a/DS Report Final.docx
+++ b/DS Report Final.docx
@@ -1,6 +1,6 @@
 
 <file path=word/document.xml><?xml version="1.0" encoding="utf-8"?>
-<w:document xmlns:wpc="http://schemas.microsoft.com/office/word/2010/wordprocessingCanvas" xmlns:cx="http://schemas.microsoft.com/office/drawing/2014/chartex" xmlns:cx1="http://schemas.microsoft.com/office/drawing/2015/9/8/chartex" xmlns:cx2="http://schemas.microsoft.com/office/drawing/2015/10/21/chartex" xmlns:cx3="http://schemas.microsoft.com/office/drawing/2016/5/9/chartex" xmlns:cx4="http://schemas.microsoft.com/office/drawing/2016/5/10/chartex" xmlns:cx5="http://schemas.microsoft.com/office/drawing/2016/5/11/chartex" xmlns:cx6="http://schemas.microsoft.com/office/drawing/2016/5/12/chartex" xmlns:cx7="http://schemas.microsoft.com/office/drawing/2016/5/13/chartex" xmlns:cx8="http://schemas.microsoft.com/office/drawing/2016/5/14/chartex" xmlns:mc="http://schemas.openxmlformats.org/markup-compatibility/2006" xmlns:aink="http://schemas.microsoft.com/office/drawing/2016/ink" xmlns:am3d="http://schemas.microsoft.com/office/drawing/2017/model3d" xmlns:o="urn:schemas-microsoft-com:office:office" xmlns:r="http://schemas.openxmlformats.org/officeDocument/2006/relationships" xmlns:m="http://schemas.openxmlformats.org/officeDocument/2006/math" xmlns:v="urn:schemas-microsoft-com:vml" xmlns:wp14="http://schemas.microsoft.com/office/word/2010/wordprocessingDrawing" xmlns:wp="http://schemas.openxmlformats.org/drawingml/2006/wordprocessingDrawing" xmlns:w10="urn:schemas-microsoft-com:office:word" xmlns:w="http://schemas.openxmlformats.org/wordprocessingml/2006/main" xmlns:w14="http://schemas.microsoft.com/office/word/2010/wordml" xmlns:w15="http://schemas.microsoft.com/office/word/2012/wordml" xmlns:w16cex="http://schemas.microsoft.com/office/word/2018/wordml/cex" xmlns:w16cid="http://schemas.microsoft.com/office/word/2016/wordml/cid" xmlns:w16="http://schemas.microsoft.com/office/word/2018/wordml" xmlns:w16sdtdh="http://schemas.microsoft.com/office/word/2020/wordml/sdtdatahash" xmlns:w16se="http://schemas.microsoft.com/office/word/2015/wordml/symex" xmlns:wpg="http://schemas.microsoft.com/office/word/2010/wordprocessingGroup" xmlns:wpi="http://schemas.microsoft.com/office/word/2010/wordprocessingInk" xmlns:wne="http://schemas.microsoft.com/office/word/2006/wordml" xmlns:wps="http://schemas.microsoft.com/office/word/2010/wordprocessingShape" mc:Ignorable="w14 w15 w16se w16cid w16 w16cex w16sdtdh wp14">
+<w:document xmlns:wpc="http://schemas.microsoft.com/office/word/2010/wordprocessingCanvas" xmlns:cx="http://schemas.microsoft.com/office/drawing/2014/chartex" xmlns:cx1="http://schemas.microsoft.com/office/drawing/2015/9/8/chartex" xmlns:cx2="http://schemas.microsoft.com/office/drawing/2015/10/21/chartex" xmlns:cx3="http://schemas.microsoft.com/office/drawing/2016/5/9/chartex" xmlns:cx4="http://schemas.microsoft.com/office/drawing/2016/5/10/chartex" xmlns:cx5="http://schemas.microsoft.com/office/drawing/2016/5/11/chartex" xmlns:cx6="http://schemas.microsoft.com/office/drawing/2016/5/12/chartex" xmlns:cx7="http://schemas.microsoft.com/office/drawing/2016/5/13/chartex" xmlns:cx8="http://schemas.microsoft.com/office/drawing/2016/5/14/chartex" xmlns:mc="http://schemas.openxmlformats.org/markup-compatibility/2006" xmlns:aink="http://schemas.microsoft.com/office/drawing/2016/ink" xmlns:am3d="http://schemas.microsoft.com/office/drawing/2017/model3d" xmlns:o="urn:schemas-microsoft-com:office:office" xmlns:oel="http://schemas.microsoft.com/office/2019/extlst" xmlns:r="http://schemas.openxmlformats.org/officeDocument/2006/relationships" xmlns:m="http://schemas.openxmlformats.org/officeDocument/2006/math" xmlns:v="urn:schemas-microsoft-com:vml" xmlns:wp14="http://schemas.microsoft.com/office/word/2010/wordprocessingDrawing" xmlns:wp="http://schemas.openxmlformats.org/drawingml/2006/wordprocessingDrawing" xmlns:w10="urn:schemas-microsoft-com:office:word" xmlns:w="http://schemas.openxmlformats.org/wordprocessingml/2006/main" xmlns:w14="http://schemas.microsoft.com/office/word/2010/wordml" xmlns:w15="http://schemas.microsoft.com/office/word/2012/wordml" xmlns:w16cex="http://schemas.microsoft.com/office/word/2018/wordml/cex" xmlns:w16cid="http://schemas.microsoft.com/office/word/2016/wordml/cid" xmlns:w16="http://schemas.microsoft.com/office/word/2018/wordml" xmlns:w16sdtdh="http://schemas.microsoft.com/office/word/2020/wordml/sdtdatahash" xmlns:w16se="http://schemas.microsoft.com/office/word/2015/wordml/symex" xmlns:wpg="http://schemas.microsoft.com/office/word/2010/wordprocessingGroup" xmlns:wpi="http://schemas.microsoft.com/office/word/2010/wordprocessingInk" xmlns:wne="http://schemas.microsoft.com/office/word/2006/wordml" xmlns:wps="http://schemas.microsoft.com/office/word/2010/wordprocessingShape" mc:Ignorable="w14 w15 w16se w16cid w16 w16cex w16sdtdh wp14">
   <w:body>
     <w:p/>
     <w:tbl>
@@ -954,713 +954,697 @@
     </w:p>
     <w:p>
       <w:pPr>
-        <w:pStyle w:val="ListParagraph"/>
-        <w:numPr>
-          <w:ilvl w:val="0"/>
-          <w:numId w:val="6"/>
-        </w:numPr>
-        <w:rPr>
+        <w:pStyle w:val="Heading1"/>
+      </w:pPr>
+      <w:r>
+        <w:t>Introduction to The Distributed System</w:t>
+      </w:r>
+      <w:r>
+        <w:t xml:space="preserve"> –</w:t>
+      </w:r>
+    </w:p>
+    <w:p>
+      <w:pPr>
+        <w:rPr>
+          <w:rFonts w:cstheme="minorHAnsi"/>
+          <w:color w:val="000000"/>
           <w:szCs w:val="24"/>
-        </w:rPr>
-      </w:pPr>
-      <w:r>
-        <w:rPr>
+          <w:shd w:val="clear" w:color="auto" w:fill="FFFFFF"/>
+        </w:rPr>
+      </w:pPr>
+      <w:r>
+        <w:rPr>
+          <w:lang w:val="en-US"/>
+        </w:rPr>
+        <w:t xml:space="preserve">The use of weather reporting in day-to-day life is very important. Its utilization could greatly influence the outcome of a scenario. It could be something as simple as </w:t>
+      </w:r>
+      <w:r>
+        <w:rPr>
+          <w:lang w:val="en-US"/>
+        </w:rPr>
+        <w:t xml:space="preserve">deciding whether </w:t>
+      </w:r>
+      <w:r>
+        <w:rPr>
+          <w:lang w:val="en-US"/>
+        </w:rPr>
+        <w:t xml:space="preserve">you should </w:t>
+      </w:r>
+      <w:r>
+        <w:rPr>
+          <w:lang w:val="en-US"/>
+        </w:rPr>
+        <w:t xml:space="preserve">take </w:t>
+      </w:r>
+      <w:r>
+        <w:rPr>
+          <w:lang w:val="en-US"/>
+        </w:rPr>
+        <w:t>your</w:t>
+      </w:r>
+      <w:r>
+        <w:rPr>
+          <w:lang w:val="en-US"/>
+        </w:rPr>
+        <w:t xml:space="preserve"> umbrella on your w</w:t>
+      </w:r>
+      <w:r>
+        <w:rPr>
+          <w:lang w:val="en-US"/>
+        </w:rPr>
+        <w:t xml:space="preserve">ay out, or even as major as </w:t>
+      </w:r>
+      <w:r>
+        <w:rPr>
+          <w:rFonts w:cstheme="minorHAnsi"/>
+          <w:color w:val="000000"/>
           <w:szCs w:val="24"/>
-        </w:rPr>
-        <w:t>Introduction to The Distributed System</w:t>
-      </w:r>
-      <w:r>
+          <w:shd w:val="clear" w:color="auto" w:fill="FFFFFF"/>
+        </w:rPr>
+        <w:t xml:space="preserve">handling cultural operations, agriculture and farming or livestock protection implementations. </w:t>
+      </w:r>
+    </w:p>
+    <w:p>
+      <w:pPr>
+        <w:rPr>
+          <w:rFonts w:cstheme="minorHAnsi"/>
+          <w:color w:val="292929"/>
+          <w:shd w:val="clear" w:color="auto" w:fill="FFFFFF"/>
+        </w:rPr>
+      </w:pPr>
+      <w:r>
+        <w:rPr>
+          <w:lang w:val="en-US"/>
+        </w:rPr>
+        <w:t xml:space="preserve">With Sri Lanka’s weather rapidly varying, weather can transition from </w:t>
+      </w:r>
+      <w:r>
+        <w:rPr>
+          <w:lang w:val="en-US"/>
+        </w:rPr>
+        <w:t xml:space="preserve">largely homogeneous temperatures </w:t>
+      </w:r>
+      <w:r>
+        <w:rPr>
+          <w:lang w:val="en-US"/>
+        </w:rPr>
+        <w:t xml:space="preserve">to torrential rain in a </w:t>
+      </w:r>
+      <w:r>
+        <w:rPr>
+          <w:lang w:val="en-US"/>
+        </w:rPr>
+        <w:t xml:space="preserve">heartbeat. With the adaptation of unexpectedly </w:t>
+      </w:r>
+      <w:r>
+        <w:rPr>
+          <w:rFonts w:cstheme="minorHAnsi"/>
+          <w:color w:val="292929"/>
+          <w:shd w:val="clear" w:color="auto" w:fill="FFFFFF"/>
+        </w:rPr>
+        <w:t>frequent changes, it is crucial to make sure to be prepared. </w:t>
+      </w:r>
+    </w:p>
+    <w:p>
+      <w:pPr>
+        <w:rPr>
+          <w:rFonts w:cstheme="minorHAnsi"/>
+          <w:lang w:val="en-US"/>
+        </w:rPr>
+      </w:pPr>
+      <w:r>
+        <w:rPr>
+          <w:rFonts w:cstheme="minorHAnsi"/>
+          <w:color w:val="292929"/>
+          <w:shd w:val="clear" w:color="auto" w:fill="FFFFFF"/>
+        </w:rPr>
+        <w:t xml:space="preserve">Sri Lanka is liable to prevailing and predictable effects of climate change. Preceding </w:t>
+      </w:r>
+      <w:r>
+        <w:rPr>
+          <w:rFonts w:cstheme="minorHAnsi"/>
+          <w:color w:val="030303"/>
+          <w:shd w:val="clear" w:color="auto" w:fill="FFFFFF"/>
+        </w:rPr>
+        <w:t xml:space="preserve">natural disasters (such as tsunamis, floods, landslides, droughts, and cyclones) can greatly </w:t>
+      </w:r>
+      <w:r>
+        <w:rPr>
+          <w:rFonts w:cstheme="minorHAnsi"/>
+          <w:color w:val="292929"/>
+          <w:shd w:val="clear" w:color="auto" w:fill="FFFFFF"/>
+        </w:rPr>
+        <w:t xml:space="preserve">substantiate this. </w:t>
+      </w:r>
+      <w:r>
+        <w:rPr>
+          <w:rFonts w:cstheme="minorHAnsi"/>
+          <w:lang w:val="en-US"/>
+        </w:rPr>
+        <w:t xml:space="preserve">Profoundly weather-sensitive sectors in Sri Lanka include transport, agriculture, construction, energy, and disaster risk management. </w:t>
+      </w:r>
+    </w:p>
+    <w:p>
+      <w:pPr>
+        <w:rPr>
+          <w:rFonts w:cstheme="minorHAnsi"/>
+          <w:lang w:val="en-US"/>
+        </w:rPr>
+      </w:pPr>
+      <w:r>
+        <w:rPr>
+          <w:rFonts w:cstheme="minorHAnsi"/>
+          <w:lang w:val="en-US"/>
+        </w:rPr>
+        <w:t>It is important to note that even with weather stations, live broadcasts, and television/radio stations existent, not all are aware of the continuously differentiating weather conditions.</w:t>
+      </w:r>
+    </w:p>
+    <w:p>
+      <w:pPr>
+        <w:rPr>
+          <w:rFonts w:cstheme="minorHAnsi"/>
+          <w:color w:val="000000"/>
+          <w:shd w:val="clear" w:color="auto" w:fill="FFFFFF"/>
+        </w:rPr>
+      </w:pPr>
+      <w:r>
+        <w:rPr>
+          <w:rFonts w:cstheme="minorHAnsi"/>
+          <w:color w:val="000000"/>
+          <w:shd w:val="clear" w:color="auto" w:fill="FFFFFF"/>
+        </w:rPr>
+        <w:t xml:space="preserve">The </w:t>
+      </w:r>
+      <w:r>
+        <w:rPr>
+          <w:rFonts w:cstheme="minorHAnsi"/>
+          <w:color w:val="000000"/>
+          <w:shd w:val="clear" w:color="auto" w:fill="FFFFFF"/>
+        </w:rPr>
+        <w:t>impacts </w:t>
+      </w:r>
+      <w:r>
+        <w:rPr>
+          <w:rFonts w:cstheme="minorHAnsi"/>
+          <w:color w:val="000000"/>
+          <w:shd w:val="clear" w:color="auto" w:fill="FFFFFF"/>
+        </w:rPr>
+        <w:t xml:space="preserve">and </w:t>
+      </w:r>
+      <w:r>
+        <w:rPr>
+          <w:rFonts w:cstheme="minorHAnsi"/>
+          <w:color w:val="000000"/>
+          <w:shd w:val="clear" w:color="auto" w:fill="FFFFFF"/>
+        </w:rPr>
+        <w:t xml:space="preserve">effects of climate </w:t>
+      </w:r>
+      <w:r>
+        <w:rPr>
+          <w:rFonts w:cstheme="minorHAnsi"/>
+          <w:color w:val="000000"/>
+          <w:shd w:val="clear" w:color="auto" w:fill="FFFFFF"/>
+        </w:rPr>
+        <w:t>change could</w:t>
+      </w:r>
+      <w:r>
+        <w:rPr>
+          <w:lang w:val="en-US"/>
+        </w:rPr>
+        <w:t xml:space="preserve"> invite </w:t>
+      </w:r>
+      <w:r>
+        <w:rPr>
+          <w:lang w:val="en-US"/>
+        </w:rPr>
+        <w:t>climate change-induced hazards</w:t>
+      </w:r>
+      <w:r>
+        <w:rPr>
+          <w:lang w:val="en-US"/>
+        </w:rPr>
+        <w:t xml:space="preserve"> </w:t>
+      </w:r>
+      <w:r>
+        <w:rPr>
+          <w:lang w:val="en-US"/>
+        </w:rPr>
+        <w:t>and</w:t>
+      </w:r>
+      <w:r>
+        <w:rPr>
+          <w:lang w:val="en-US"/>
+        </w:rPr>
+        <w:t xml:space="preserve"> </w:t>
+      </w:r>
+      <w:r>
+        <w:rPr>
+          <w:lang w:val="en-US"/>
+        </w:rPr>
+        <w:t>disasters</w:t>
+      </w:r>
+      <w:r>
+        <w:rPr>
+          <w:lang w:val="en-US"/>
+        </w:rPr>
+        <w:t xml:space="preserve">. </w:t>
+      </w:r>
+      <w:r>
+        <w:rPr>
+          <w:lang w:val="en-US"/>
+        </w:rPr>
+        <w:t xml:space="preserve">The unawareness of weather reports may affect the lives of many. </w:t>
+      </w:r>
+      <w:r>
+        <w:rPr>
+          <w:rFonts w:cstheme="minorHAnsi"/>
+          <w:color w:val="000000"/>
+          <w:shd w:val="clear" w:color="auto" w:fill="FFFFFF"/>
+        </w:rPr>
+        <w:t>Thousands</w:t>
+      </w:r>
+      <w:r>
+        <w:rPr>
+          <w:rFonts w:cstheme="minorHAnsi"/>
+          <w:color w:val="000000"/>
+          <w:shd w:val="clear" w:color="auto" w:fill="FFFFFF"/>
+        </w:rPr>
+        <w:t xml:space="preserve"> of </w:t>
+      </w:r>
+      <w:r>
+        <w:rPr>
+          <w:rFonts w:cstheme="minorHAnsi"/>
+          <w:color w:val="000000"/>
+          <w:shd w:val="clear" w:color="auto" w:fill="FFFFFF"/>
+        </w:rPr>
+        <w:t xml:space="preserve">citizens are prone to being affected by </w:t>
+      </w:r>
+      <w:r>
+        <w:rPr>
+          <w:rFonts w:cstheme="minorHAnsi"/>
+          <w:color w:val="000000"/>
+          <w:shd w:val="clear" w:color="auto" w:fill="FFFFFF"/>
+        </w:rPr>
+        <w:t>the threat of climate change</w:t>
+      </w:r>
+      <w:r>
+        <w:rPr>
+          <w:rFonts w:cstheme="minorHAnsi"/>
+          <w:color w:val="000000"/>
+          <w:shd w:val="clear" w:color="auto" w:fill="FFFFFF"/>
+        </w:rPr>
+        <w:t>. They may find themselves in life threatening situations. W</w:t>
+      </w:r>
+      <w:r>
+        <w:rPr>
+          <w:rFonts w:cstheme="minorHAnsi"/>
+          <w:color w:val="000000"/>
+          <w:shd w:val="clear" w:color="auto" w:fill="FFFFFF"/>
+        </w:rPr>
+        <w:t xml:space="preserve">eather prediction is </w:t>
+      </w:r>
+      <w:r>
+        <w:rPr>
+          <w:rFonts w:cstheme="minorHAnsi"/>
+          <w:color w:val="000000"/>
+          <w:shd w:val="clear" w:color="auto" w:fill="FFFFFF"/>
+        </w:rPr>
+        <w:t xml:space="preserve">essential in order </w:t>
+      </w:r>
+      <w:r>
+        <w:rPr>
+          <w:rFonts w:cstheme="minorHAnsi"/>
+          <w:color w:val="000000"/>
+          <w:shd w:val="clear" w:color="auto" w:fill="FFFFFF"/>
+        </w:rPr>
+        <w:t xml:space="preserve">to provide </w:t>
+      </w:r>
+      <w:r>
+        <w:rPr>
+          <w:rFonts w:cstheme="minorHAnsi"/>
+          <w:color w:val="000000"/>
+          <w:shd w:val="clear" w:color="auto" w:fill="FFFFFF"/>
+        </w:rPr>
+        <w:t>citizens</w:t>
+      </w:r>
+      <w:r>
+        <w:rPr>
+          <w:rFonts w:cstheme="minorHAnsi"/>
+          <w:color w:val="000000"/>
+          <w:shd w:val="clear" w:color="auto" w:fill="FFFFFF"/>
+        </w:rPr>
+        <w:t xml:space="preserve"> with </w:t>
+      </w:r>
+      <w:r>
+        <w:rPr>
+          <w:rFonts w:cstheme="minorHAnsi"/>
+          <w:color w:val="000000"/>
+          <w:shd w:val="clear" w:color="auto" w:fill="FFFFFF"/>
+        </w:rPr>
+        <w:t>pragmatic</w:t>
+      </w:r>
+      <w:r>
+        <w:rPr>
+          <w:rFonts w:cstheme="minorHAnsi"/>
+          <w:color w:val="000000"/>
+          <w:shd w:val="clear" w:color="auto" w:fill="FFFFFF"/>
+        </w:rPr>
+        <w:t xml:space="preserve"> information</w:t>
+      </w:r>
+      <w:r>
+        <w:rPr>
+          <w:rFonts w:cstheme="minorHAnsi"/>
+          <w:color w:val="000000"/>
+          <w:shd w:val="clear" w:color="auto" w:fill="FFFFFF"/>
+        </w:rPr>
+        <w:t>.</w:t>
+      </w:r>
+      <w:r>
+        <w:rPr>
+          <w:rFonts w:cstheme="minorHAnsi"/>
+          <w:color w:val="000000"/>
+          <w:shd w:val="clear" w:color="auto" w:fill="FFFFFF"/>
+        </w:rPr>
+        <w:t xml:space="preserve"> </w:t>
+      </w:r>
+      <w:r>
+        <w:rPr>
+          <w:rFonts w:cstheme="minorHAnsi"/>
+          <w:color w:val="000000"/>
+          <w:shd w:val="clear" w:color="auto" w:fill="FFFFFF"/>
+        </w:rPr>
+        <w:t>Furthermore, this also aids in</w:t>
+      </w:r>
+      <w:r>
+        <w:rPr>
+          <w:rFonts w:cstheme="minorHAnsi"/>
+          <w:color w:val="000000"/>
+          <w:shd w:val="clear" w:color="auto" w:fill="FFFFFF"/>
+        </w:rPr>
+        <w:t xml:space="preserve"> </w:t>
+      </w:r>
+      <w:r>
+        <w:rPr>
+          <w:rFonts w:cstheme="minorHAnsi"/>
+          <w:color w:val="000000"/>
+          <w:shd w:val="clear" w:color="auto" w:fill="FFFFFF"/>
+        </w:rPr>
+        <w:t xml:space="preserve">the </w:t>
+      </w:r>
+      <w:r>
+        <w:rPr>
+          <w:rFonts w:cstheme="minorHAnsi"/>
+          <w:color w:val="000000"/>
+          <w:shd w:val="clear" w:color="auto" w:fill="FFFFFF"/>
+        </w:rPr>
+        <w:t>reduc</w:t>
+      </w:r>
+      <w:r>
+        <w:rPr>
+          <w:rFonts w:cstheme="minorHAnsi"/>
+          <w:color w:val="000000"/>
+          <w:shd w:val="clear" w:color="auto" w:fill="FFFFFF"/>
+        </w:rPr>
+        <w:t>tion of</w:t>
+      </w:r>
+      <w:r>
+        <w:rPr>
+          <w:rFonts w:cstheme="minorHAnsi"/>
+          <w:color w:val="000000"/>
+          <w:shd w:val="clear" w:color="auto" w:fill="FFFFFF"/>
+        </w:rPr>
+        <w:t xml:space="preserve"> weather-related losses</w:t>
+      </w:r>
+      <w:r>
+        <w:rPr>
+          <w:rFonts w:cstheme="minorHAnsi"/>
+          <w:color w:val="000000"/>
+          <w:shd w:val="clear" w:color="auto" w:fill="FFFFFF"/>
+        </w:rPr>
+        <w:t>, personal safety and</w:t>
+      </w:r>
+      <w:r>
+        <w:rPr>
+          <w:rFonts w:cstheme="minorHAnsi"/>
+          <w:color w:val="000000"/>
+          <w:shd w:val="clear" w:color="auto" w:fill="FFFFFF"/>
+        </w:rPr>
+        <w:t xml:space="preserve"> health</w:t>
+      </w:r>
+      <w:r>
+        <w:rPr>
+          <w:rFonts w:cstheme="minorHAnsi"/>
+          <w:color w:val="000000"/>
+          <w:shd w:val="clear" w:color="auto" w:fill="FFFFFF"/>
+        </w:rPr>
+        <w:t>,</w:t>
+      </w:r>
+      <w:r>
+        <w:rPr>
+          <w:rFonts w:cstheme="minorHAnsi"/>
+          <w:color w:val="000000"/>
+          <w:shd w:val="clear" w:color="auto" w:fill="FFFFFF"/>
+        </w:rPr>
+        <w:t xml:space="preserve"> enhance</w:t>
+      </w:r>
+      <w:r>
+        <w:rPr>
+          <w:rFonts w:cstheme="minorHAnsi"/>
+          <w:color w:val="000000"/>
+          <w:shd w:val="clear" w:color="auto" w:fill="FFFFFF"/>
+        </w:rPr>
+        <w:t>ment of</w:t>
+      </w:r>
+      <w:r>
+        <w:rPr>
+          <w:rFonts w:cstheme="minorHAnsi"/>
+          <w:color w:val="000000"/>
+          <w:shd w:val="clear" w:color="auto" w:fill="FFFFFF"/>
+        </w:rPr>
+        <w:t xml:space="preserve"> societal benefits</w:t>
+      </w:r>
+      <w:r>
+        <w:rPr>
+          <w:rFonts w:cstheme="minorHAnsi"/>
+          <w:color w:val="000000"/>
+          <w:shd w:val="clear" w:color="auto" w:fill="FFFFFF"/>
+        </w:rPr>
+        <w:t xml:space="preserve"> and in</w:t>
+      </w:r>
+      <w:r>
+        <w:rPr>
+          <w:rFonts w:cstheme="minorHAnsi"/>
+          <w:color w:val="000000"/>
+          <w:shd w:val="clear" w:color="auto" w:fill="FFFFFF"/>
+        </w:rPr>
+        <w:t xml:space="preserve"> support</w:t>
+      </w:r>
+      <w:r>
+        <w:rPr>
+          <w:rFonts w:cstheme="minorHAnsi"/>
+          <w:color w:val="000000"/>
+          <w:shd w:val="clear" w:color="auto" w:fill="FFFFFF"/>
+        </w:rPr>
+        <w:t>ing</w:t>
+      </w:r>
+      <w:r>
+        <w:rPr>
+          <w:rFonts w:cstheme="minorHAnsi"/>
+          <w:color w:val="000000"/>
+          <w:shd w:val="clear" w:color="auto" w:fill="FFFFFF"/>
+        </w:rPr>
+        <w:t xml:space="preserve"> economic prosperity.</w:t>
+      </w:r>
+    </w:p>
+    <w:p>
+      <w:pPr>
+        <w:rPr>
+          <w:rFonts w:cstheme="minorHAnsi"/>
+          <w:color w:val="000000"/>
+          <w:shd w:val="clear" w:color="auto" w:fill="FFFFFF"/>
+        </w:rPr>
+      </w:pPr>
+      <w:r>
+        <w:rPr>
+          <w:rFonts w:cstheme="minorHAnsi"/>
+          <w:color w:val="000000"/>
+          <w:shd w:val="clear" w:color="auto" w:fill="FFFFFF"/>
+        </w:rPr>
+        <w:t xml:space="preserve">It is abundantly clear that </w:t>
+      </w:r>
+      <w:r>
+        <w:rPr>
+          <w:rFonts w:cstheme="minorHAnsi"/>
+          <w:color w:val="000000"/>
+          <w:shd w:val="clear" w:color="auto" w:fill="FFFFFF"/>
+        </w:rPr>
+        <w:t xml:space="preserve">weather </w:t>
+      </w:r>
+      <w:r>
+        <w:rPr>
+          <w:lang w:val="en-US"/>
+        </w:rPr>
+        <w:t>forecast</w:t>
+      </w:r>
+      <w:r>
+        <w:rPr>
+          <w:lang w:val="en-US"/>
+        </w:rPr>
+        <w:t>ing</w:t>
+      </w:r>
+      <w:r>
+        <w:rPr>
+          <w:lang w:val="en-US"/>
+        </w:rPr>
+        <w:t xml:space="preserve"> reports </w:t>
+      </w:r>
+      <w:r>
+        <w:rPr>
+          <w:rFonts w:cstheme="minorHAnsi"/>
+          <w:color w:val="000000"/>
+          <w:shd w:val="clear" w:color="auto" w:fill="FFFFFF"/>
+        </w:rPr>
+        <w:t xml:space="preserve">are essential </w:t>
+      </w:r>
+      <w:r>
+        <w:rPr>
+          <w:rFonts w:cstheme="minorHAnsi"/>
+          <w:color w:val="000000"/>
+          <w:shd w:val="clear" w:color="auto" w:fill="FFFFFF"/>
+        </w:rPr>
+        <w:t>to mitigate the effects</w:t>
+      </w:r>
+      <w:r>
+        <w:rPr>
+          <w:rFonts w:cstheme="minorHAnsi"/>
+          <w:lang w:val="en-US"/>
+        </w:rPr>
+        <w:t xml:space="preserve"> </w:t>
+      </w:r>
+      <w:r>
+        <w:rPr>
+          <w:rFonts w:cstheme="minorHAnsi"/>
+          <w:lang w:val="en-US"/>
+        </w:rPr>
+        <w:t xml:space="preserve">civilians getting caught in </w:t>
+      </w:r>
+      <w:r>
+        <w:rPr>
+          <w:rFonts w:cstheme="minorHAnsi"/>
+          <w:color w:val="000000"/>
+          <w:shd w:val="clear" w:color="auto" w:fill="FFFFFF"/>
+        </w:rPr>
+        <w:t xml:space="preserve">a severe crisis. </w:t>
+      </w:r>
+    </w:p>
+    <w:p>
+      <w:pPr>
+        <w:pStyle w:val="Heading1"/>
+        <w:rPr>
+          <w:shd w:val="clear" w:color="auto" w:fill="FFFFFF"/>
+        </w:rPr>
+      </w:pPr>
+    </w:p>
+    <w:p>
+      <w:pPr>
+        <w:pStyle w:val="Heading1"/>
         <w:rPr>
           <w:szCs w:val="24"/>
         </w:rPr>
-        <w:t xml:space="preserve"> –</w:t>
-      </w:r>
-    </w:p>
-    <w:p>
-      <w:pPr>
-        <w:rPr>
-          <w:rFonts w:cstheme="minorHAnsi"/>
-          <w:color w:val="000000"/>
+      </w:pPr>
+      <w:r>
+        <w:rPr>
           <w:szCs w:val="24"/>
-          <w:shd w:val="clear" w:color="auto" w:fill="FFFFFF"/>
-        </w:rPr>
-      </w:pPr>
-      <w:r>
-        <w:rPr>
-          <w:lang w:val="en-US"/>
-        </w:rPr>
-        <w:t xml:space="preserve">The use of weather reporting in day-to-day life is very important. Its utilization could greatly influence the outcome of a scenario. It could be something as simple as </w:t>
-      </w:r>
-      <w:r>
-        <w:rPr>
-          <w:lang w:val="en-US"/>
-        </w:rPr>
-        <w:t xml:space="preserve">deciding whether </w:t>
-      </w:r>
-      <w:r>
-        <w:rPr>
-          <w:lang w:val="en-US"/>
-        </w:rPr>
-        <w:t xml:space="preserve">you should </w:t>
-      </w:r>
-      <w:r>
-        <w:rPr>
-          <w:lang w:val="en-US"/>
-        </w:rPr>
-        <w:t xml:space="preserve">take </w:t>
-      </w:r>
-      <w:r>
-        <w:rPr>
-          <w:lang w:val="en-US"/>
-        </w:rPr>
-        <w:t>your</w:t>
-      </w:r>
-      <w:r>
-        <w:rPr>
-          <w:lang w:val="en-US"/>
-        </w:rPr>
-        <w:t xml:space="preserve"> umbrella on your w</w:t>
-      </w:r>
-      <w:r>
-        <w:rPr>
-          <w:lang w:val="en-US"/>
-        </w:rPr>
-        <w:t xml:space="preserve">ay out, or even as major as </w:t>
-      </w:r>
-      <w:r>
-        <w:rPr>
-          <w:rFonts w:cstheme="minorHAnsi"/>
-          <w:color w:val="000000"/>
+        </w:rPr>
+        <w:t xml:space="preserve">Introduction to </w:t>
+      </w:r>
+      <w:r>
+        <w:rPr>
           <w:szCs w:val="24"/>
-          <w:shd w:val="clear" w:color="auto" w:fill="FFFFFF"/>
-        </w:rPr>
-        <w:t xml:space="preserve">handling cultural operations, agriculture and farming or livestock protection implementations. </w:t>
-      </w:r>
-    </w:p>
-    <w:p>
-      <w:pPr>
-        <w:rPr>
-          <w:rFonts w:cstheme="minorHAnsi"/>
-          <w:sz w:val="32"/>
-          <w:szCs w:val="28"/>
-          <w:lang w:val="en-US"/>
-        </w:rPr>
-      </w:pPr>
-    </w:p>
-    <w:p>
-      <w:pPr>
-        <w:rPr>
-          <w:rFonts w:cstheme="minorHAnsi"/>
-          <w:color w:val="292929"/>
-          <w:shd w:val="clear" w:color="auto" w:fill="FFFFFF"/>
-        </w:rPr>
-      </w:pPr>
-      <w:r>
-        <w:rPr>
-          <w:lang w:val="en-US"/>
-        </w:rPr>
-        <w:t xml:space="preserve">With Sri Lanka’s weather rapidly varying, weather can transition from </w:t>
-      </w:r>
-      <w:r>
-        <w:rPr>
-          <w:lang w:val="en-US"/>
-        </w:rPr>
-        <w:t xml:space="preserve">largely homogeneous temperatures </w:t>
-      </w:r>
-      <w:r>
-        <w:rPr>
-          <w:lang w:val="en-US"/>
-        </w:rPr>
-        <w:t xml:space="preserve">to torrential rain in a </w:t>
-      </w:r>
-      <w:r>
-        <w:rPr>
-          <w:lang w:val="en-US"/>
-        </w:rPr>
-        <w:t xml:space="preserve">heartbeat. With the adaptation of unexpectedly </w:t>
-      </w:r>
-      <w:r>
-        <w:rPr>
-          <w:rFonts w:cstheme="minorHAnsi"/>
-          <w:color w:val="292929"/>
-          <w:shd w:val="clear" w:color="auto" w:fill="FFFFFF"/>
-        </w:rPr>
-        <w:t>frequent changes, it is crucial to make sure to be prepared. </w:t>
-      </w:r>
-    </w:p>
-    <w:p>
-      <w:pPr>
-        <w:rPr>
-          <w:rFonts w:cstheme="minorHAnsi"/>
-          <w:color w:val="292929"/>
-          <w:shd w:val="clear" w:color="auto" w:fill="FFFFFF"/>
-        </w:rPr>
-      </w:pPr>
-    </w:p>
-    <w:p>
-      <w:pPr>
-        <w:rPr>
-          <w:rFonts w:cstheme="minorHAnsi"/>
-          <w:lang w:val="en-US"/>
-        </w:rPr>
-      </w:pPr>
-      <w:r>
-        <w:rPr>
-          <w:rFonts w:cstheme="minorHAnsi"/>
-          <w:color w:val="292929"/>
-          <w:shd w:val="clear" w:color="auto" w:fill="FFFFFF"/>
-        </w:rPr>
-        <w:t xml:space="preserve">Sri Lanka is liable to prevailing and predictable effects of climate change. Preceding </w:t>
-      </w:r>
-      <w:r>
-        <w:rPr>
-          <w:rFonts w:cstheme="minorHAnsi"/>
-          <w:color w:val="030303"/>
-          <w:shd w:val="clear" w:color="auto" w:fill="FFFFFF"/>
-        </w:rPr>
-        <w:t xml:space="preserve">natural disasters (such as tsunamis, floods, landslides, droughts, and cyclones) can greatly </w:t>
-      </w:r>
-      <w:r>
-        <w:rPr>
-          <w:rFonts w:cstheme="minorHAnsi"/>
-          <w:color w:val="292929"/>
-          <w:shd w:val="clear" w:color="auto" w:fill="FFFFFF"/>
-        </w:rPr>
-        <w:t xml:space="preserve">substantiate this. </w:t>
-      </w:r>
-      <w:r>
-        <w:rPr>
-          <w:rFonts w:cstheme="minorHAnsi"/>
-          <w:lang w:val="en-US"/>
-        </w:rPr>
-        <w:t xml:space="preserve">Profoundly weather-sensitive sectors in Sri Lanka include transport, agriculture, construction, energy, and disaster risk management. </w:t>
-      </w:r>
-    </w:p>
-    <w:p>
-      <w:pPr>
-        <w:rPr>
-          <w:rFonts w:cstheme="minorHAnsi"/>
-          <w:lang w:val="en-US"/>
-        </w:rPr>
-      </w:pPr>
-      <w:r>
-        <w:rPr>
-          <w:rFonts w:cstheme="minorHAnsi"/>
-          <w:lang w:val="en-US"/>
-        </w:rPr>
-        <w:t>It is important to note that even with weather stations, live broadcasts, and television/radio stations existent, not all are aware of the continuously differentiating weather conditions.</w:t>
-      </w:r>
-    </w:p>
-    <w:p>
-      <w:pPr>
-        <w:rPr>
-          <w:rFonts w:cstheme="minorHAnsi"/>
-          <w:lang w:val="en-US"/>
-        </w:rPr>
-      </w:pPr>
-    </w:p>
-    <w:p>
-      <w:pPr>
-        <w:rPr>
-          <w:rFonts w:cstheme="minorHAnsi"/>
-          <w:color w:val="000000"/>
-          <w:shd w:val="clear" w:color="auto" w:fill="FFFFFF"/>
-        </w:rPr>
-      </w:pPr>
-      <w:r>
-        <w:rPr>
-          <w:rFonts w:cstheme="minorHAnsi"/>
-          <w:color w:val="000000"/>
-          <w:shd w:val="clear" w:color="auto" w:fill="FFFFFF"/>
-        </w:rPr>
-        <w:t xml:space="preserve">The </w:t>
-      </w:r>
-      <w:r>
-        <w:rPr>
-          <w:rFonts w:cstheme="minorHAnsi"/>
-          <w:color w:val="000000"/>
-          <w:shd w:val="clear" w:color="auto" w:fill="FFFFFF"/>
-        </w:rPr>
-        <w:t>impacts </w:t>
-      </w:r>
-      <w:r>
-        <w:rPr>
-          <w:rFonts w:cstheme="minorHAnsi"/>
-          <w:color w:val="000000"/>
-          <w:shd w:val="clear" w:color="auto" w:fill="FFFFFF"/>
-        </w:rPr>
-        <w:t xml:space="preserve">and </w:t>
-      </w:r>
-      <w:r>
-        <w:rPr>
-          <w:rFonts w:cstheme="minorHAnsi"/>
-          <w:color w:val="000000"/>
-          <w:shd w:val="clear" w:color="auto" w:fill="FFFFFF"/>
-        </w:rPr>
-        <w:t xml:space="preserve">effects of climate </w:t>
-      </w:r>
-      <w:r>
-        <w:rPr>
-          <w:rFonts w:cstheme="minorHAnsi"/>
-          <w:color w:val="000000"/>
-          <w:shd w:val="clear" w:color="auto" w:fill="FFFFFF"/>
-        </w:rPr>
-        <w:t>change could</w:t>
-      </w:r>
-      <w:r>
-        <w:rPr>
-          <w:lang w:val="en-US"/>
-        </w:rPr>
-        <w:t xml:space="preserve"> invite </w:t>
-      </w:r>
-      <w:r>
-        <w:rPr>
-          <w:lang w:val="en-US"/>
-        </w:rPr>
-        <w:t>climate change-induced hazards</w:t>
-      </w:r>
-      <w:r>
-        <w:rPr>
-          <w:lang w:val="en-US"/>
-        </w:rPr>
-        <w:t xml:space="preserve"> </w:t>
-      </w:r>
-      <w:r>
-        <w:rPr>
-          <w:lang w:val="en-US"/>
-        </w:rPr>
-        <w:t>and</w:t>
-      </w:r>
-      <w:r>
-        <w:rPr>
-          <w:lang w:val="en-US"/>
-        </w:rPr>
-        <w:t xml:space="preserve"> </w:t>
-      </w:r>
-      <w:r>
-        <w:rPr>
-          <w:lang w:val="en-US"/>
-        </w:rPr>
-        <w:t>disasters</w:t>
-      </w:r>
-      <w:r>
-        <w:rPr>
-          <w:lang w:val="en-US"/>
-        </w:rPr>
-        <w:t xml:space="preserve">. </w:t>
-      </w:r>
-      <w:r>
-        <w:rPr>
-          <w:lang w:val="en-US"/>
-        </w:rPr>
-        <w:t xml:space="preserve">The unawareness of weather reports may affect the lives of many. </w:t>
-      </w:r>
-      <w:r>
-        <w:rPr>
-          <w:rFonts w:cstheme="minorHAnsi"/>
-          <w:color w:val="000000"/>
-          <w:shd w:val="clear" w:color="auto" w:fill="FFFFFF"/>
-        </w:rPr>
-        <w:t>Thousands</w:t>
-      </w:r>
-      <w:r>
-        <w:rPr>
-          <w:rFonts w:cstheme="minorHAnsi"/>
-          <w:color w:val="000000"/>
-          <w:shd w:val="clear" w:color="auto" w:fill="FFFFFF"/>
-        </w:rPr>
-        <w:t xml:space="preserve"> of </w:t>
-      </w:r>
-      <w:r>
-        <w:rPr>
-          <w:rFonts w:cstheme="minorHAnsi"/>
-          <w:color w:val="000000"/>
-          <w:shd w:val="clear" w:color="auto" w:fill="FFFFFF"/>
-        </w:rPr>
-        <w:t xml:space="preserve">citizens are prone to being affected by </w:t>
-      </w:r>
-      <w:r>
-        <w:rPr>
-          <w:rFonts w:cstheme="minorHAnsi"/>
-          <w:color w:val="000000"/>
-          <w:shd w:val="clear" w:color="auto" w:fill="FFFFFF"/>
-        </w:rPr>
-        <w:t>the threat of climate change</w:t>
-      </w:r>
-      <w:r>
-        <w:rPr>
-          <w:rFonts w:cstheme="minorHAnsi"/>
-          <w:color w:val="000000"/>
-          <w:shd w:val="clear" w:color="auto" w:fill="FFFFFF"/>
-        </w:rPr>
-        <w:t>. They may find themselves in life threatening situations. W</w:t>
-      </w:r>
-      <w:r>
-        <w:rPr>
-          <w:rFonts w:cstheme="minorHAnsi"/>
-          <w:color w:val="000000"/>
-          <w:shd w:val="clear" w:color="auto" w:fill="FFFFFF"/>
-        </w:rPr>
-        <w:t xml:space="preserve">eather prediction is </w:t>
-      </w:r>
-      <w:r>
-        <w:rPr>
-          <w:rFonts w:cstheme="minorHAnsi"/>
-          <w:color w:val="000000"/>
-          <w:shd w:val="clear" w:color="auto" w:fill="FFFFFF"/>
-        </w:rPr>
-        <w:t xml:space="preserve">essential in order </w:t>
-      </w:r>
-      <w:r>
-        <w:rPr>
-          <w:rFonts w:cstheme="minorHAnsi"/>
-          <w:color w:val="000000"/>
-          <w:shd w:val="clear" w:color="auto" w:fill="FFFFFF"/>
-        </w:rPr>
-        <w:t xml:space="preserve">to provide </w:t>
-      </w:r>
-      <w:r>
-        <w:rPr>
-          <w:rFonts w:cstheme="minorHAnsi"/>
-          <w:color w:val="000000"/>
-          <w:shd w:val="clear" w:color="auto" w:fill="FFFFFF"/>
-        </w:rPr>
-        <w:t>citizens</w:t>
-      </w:r>
-      <w:r>
-        <w:rPr>
-          <w:rFonts w:cstheme="minorHAnsi"/>
-          <w:color w:val="000000"/>
-          <w:shd w:val="clear" w:color="auto" w:fill="FFFFFF"/>
-        </w:rPr>
-        <w:t xml:space="preserve"> with </w:t>
-      </w:r>
-      <w:r>
-        <w:rPr>
-          <w:rFonts w:cstheme="minorHAnsi"/>
-          <w:color w:val="000000"/>
-          <w:shd w:val="clear" w:color="auto" w:fill="FFFFFF"/>
-        </w:rPr>
-        <w:t>pragmatic</w:t>
-      </w:r>
-      <w:r>
-        <w:rPr>
-          <w:rFonts w:cstheme="minorHAnsi"/>
-          <w:color w:val="000000"/>
-          <w:shd w:val="clear" w:color="auto" w:fill="FFFFFF"/>
-        </w:rPr>
-        <w:t xml:space="preserve"> information</w:t>
-      </w:r>
-      <w:r>
-        <w:rPr>
-          <w:rFonts w:cstheme="minorHAnsi"/>
-          <w:color w:val="000000"/>
-          <w:shd w:val="clear" w:color="auto" w:fill="FFFFFF"/>
-        </w:rPr>
-        <w:t>.</w:t>
-      </w:r>
-      <w:r>
-        <w:rPr>
-          <w:rFonts w:cstheme="minorHAnsi"/>
-          <w:color w:val="000000"/>
-          <w:shd w:val="clear" w:color="auto" w:fill="FFFFFF"/>
-        </w:rPr>
-        <w:t xml:space="preserve"> </w:t>
-      </w:r>
-      <w:r>
-        <w:rPr>
-          <w:rFonts w:cstheme="minorHAnsi"/>
-          <w:color w:val="000000"/>
-          <w:shd w:val="clear" w:color="auto" w:fill="FFFFFF"/>
-        </w:rPr>
-        <w:t>Furthermore, this also aids in</w:t>
-      </w:r>
-      <w:r>
-        <w:rPr>
-          <w:rFonts w:cstheme="minorHAnsi"/>
-          <w:color w:val="000000"/>
-          <w:shd w:val="clear" w:color="auto" w:fill="FFFFFF"/>
-        </w:rPr>
-        <w:t xml:space="preserve"> </w:t>
-      </w:r>
-      <w:r>
-        <w:rPr>
-          <w:rFonts w:cstheme="minorHAnsi"/>
-          <w:color w:val="000000"/>
-          <w:shd w:val="clear" w:color="auto" w:fill="FFFFFF"/>
-        </w:rPr>
-        <w:t xml:space="preserve">the </w:t>
-      </w:r>
-      <w:r>
-        <w:rPr>
-          <w:rFonts w:cstheme="minorHAnsi"/>
-          <w:color w:val="000000"/>
-          <w:shd w:val="clear" w:color="auto" w:fill="FFFFFF"/>
-        </w:rPr>
-        <w:t>reduc</w:t>
-      </w:r>
-      <w:r>
-        <w:rPr>
-          <w:rFonts w:cstheme="minorHAnsi"/>
-          <w:color w:val="000000"/>
-          <w:shd w:val="clear" w:color="auto" w:fill="FFFFFF"/>
-        </w:rPr>
-        <w:t>tion of</w:t>
-      </w:r>
-      <w:r>
-        <w:rPr>
-          <w:rFonts w:cstheme="minorHAnsi"/>
-          <w:color w:val="000000"/>
-          <w:shd w:val="clear" w:color="auto" w:fill="FFFFFF"/>
-        </w:rPr>
-        <w:t xml:space="preserve"> weather-related losses</w:t>
-      </w:r>
-      <w:r>
-        <w:rPr>
-          <w:rFonts w:cstheme="minorHAnsi"/>
-          <w:color w:val="000000"/>
-          <w:shd w:val="clear" w:color="auto" w:fill="FFFFFF"/>
-        </w:rPr>
-        <w:t>, personal safety and</w:t>
-      </w:r>
-      <w:r>
-        <w:rPr>
-          <w:rFonts w:cstheme="minorHAnsi"/>
-          <w:color w:val="000000"/>
-          <w:shd w:val="clear" w:color="auto" w:fill="FFFFFF"/>
-        </w:rPr>
-        <w:t xml:space="preserve"> health</w:t>
-      </w:r>
-      <w:r>
-        <w:rPr>
-          <w:rFonts w:cstheme="minorHAnsi"/>
-          <w:color w:val="000000"/>
-          <w:shd w:val="clear" w:color="auto" w:fill="FFFFFF"/>
-        </w:rPr>
-        <w:t>,</w:t>
-      </w:r>
-      <w:r>
-        <w:rPr>
-          <w:rFonts w:cstheme="minorHAnsi"/>
-          <w:color w:val="000000"/>
-          <w:shd w:val="clear" w:color="auto" w:fill="FFFFFF"/>
-        </w:rPr>
-        <w:t xml:space="preserve"> enhance</w:t>
-      </w:r>
-      <w:r>
-        <w:rPr>
-          <w:rFonts w:cstheme="minorHAnsi"/>
-          <w:color w:val="000000"/>
-          <w:shd w:val="clear" w:color="auto" w:fill="FFFFFF"/>
-        </w:rPr>
-        <w:t>ment of</w:t>
-      </w:r>
-      <w:r>
-        <w:rPr>
-          <w:rFonts w:cstheme="minorHAnsi"/>
-          <w:color w:val="000000"/>
-          <w:shd w:val="clear" w:color="auto" w:fill="FFFFFF"/>
-        </w:rPr>
-        <w:t xml:space="preserve"> societal benefits</w:t>
-      </w:r>
-      <w:r>
-        <w:rPr>
-          <w:rFonts w:cstheme="minorHAnsi"/>
-          <w:color w:val="000000"/>
-          <w:shd w:val="clear" w:color="auto" w:fill="FFFFFF"/>
-        </w:rPr>
-        <w:t xml:space="preserve"> and in</w:t>
-      </w:r>
-      <w:r>
-        <w:rPr>
-          <w:rFonts w:cstheme="minorHAnsi"/>
-          <w:color w:val="000000"/>
-          <w:shd w:val="clear" w:color="auto" w:fill="FFFFFF"/>
-        </w:rPr>
-        <w:t xml:space="preserve"> support</w:t>
-      </w:r>
-      <w:r>
-        <w:rPr>
-          <w:rFonts w:cstheme="minorHAnsi"/>
-          <w:color w:val="000000"/>
-          <w:shd w:val="clear" w:color="auto" w:fill="FFFFFF"/>
-        </w:rPr>
-        <w:t>ing</w:t>
-      </w:r>
-      <w:r>
-        <w:rPr>
-          <w:rFonts w:cstheme="minorHAnsi"/>
-          <w:color w:val="000000"/>
-          <w:shd w:val="clear" w:color="auto" w:fill="FFFFFF"/>
-        </w:rPr>
-        <w:t xml:space="preserve"> economic prosperity.</w:t>
-      </w:r>
-    </w:p>
-    <w:p>
-      <w:pPr>
-        <w:rPr>
-          <w:rFonts w:ascii="Roboto" w:hAnsi="Roboto"/>
-          <w:color w:val="030303"/>
-          <w:shd w:val="clear" w:color="auto" w:fill="FFFFFF"/>
-        </w:rPr>
-      </w:pPr>
-    </w:p>
-    <w:p>
-      <w:pPr>
-        <w:rPr>
-          <w:rFonts w:cstheme="minorHAnsi"/>
-          <w:color w:val="000000"/>
-          <w:shd w:val="clear" w:color="auto" w:fill="FFFFFF"/>
-        </w:rPr>
-      </w:pPr>
-      <w:r>
-        <w:rPr>
-          <w:rFonts w:cstheme="minorHAnsi"/>
-          <w:color w:val="000000"/>
-          <w:shd w:val="clear" w:color="auto" w:fill="FFFFFF"/>
-        </w:rPr>
-        <w:t xml:space="preserve">It is abundantly clear that </w:t>
-      </w:r>
-      <w:r>
-        <w:rPr>
-          <w:rFonts w:cstheme="minorHAnsi"/>
-          <w:color w:val="000000"/>
-          <w:shd w:val="clear" w:color="auto" w:fill="FFFFFF"/>
-        </w:rPr>
-        <w:t xml:space="preserve">weather </w:t>
-      </w:r>
-      <w:r>
-        <w:rPr>
-          <w:lang w:val="en-US"/>
-        </w:rPr>
-        <w:t>forecast</w:t>
-      </w:r>
-      <w:r>
-        <w:rPr>
-          <w:lang w:val="en-US"/>
-        </w:rPr>
-        <w:t>ing</w:t>
-      </w:r>
-      <w:r>
-        <w:rPr>
-          <w:lang w:val="en-US"/>
-        </w:rPr>
-        <w:t xml:space="preserve"> reports </w:t>
-      </w:r>
-      <w:r>
-        <w:rPr>
-          <w:rFonts w:cstheme="minorHAnsi"/>
-          <w:color w:val="000000"/>
-          <w:shd w:val="clear" w:color="auto" w:fill="FFFFFF"/>
-        </w:rPr>
-        <w:t xml:space="preserve">are essential </w:t>
-      </w:r>
-      <w:r>
-        <w:rPr>
-          <w:rFonts w:cstheme="minorHAnsi"/>
-          <w:color w:val="000000"/>
-          <w:shd w:val="clear" w:color="auto" w:fill="FFFFFF"/>
-        </w:rPr>
-        <w:t>to mitigate the effects</w:t>
-      </w:r>
-      <w:r>
-        <w:rPr>
-          <w:rFonts w:cstheme="minorHAnsi"/>
-          <w:lang w:val="en-US"/>
-        </w:rPr>
-        <w:t xml:space="preserve"> </w:t>
-      </w:r>
-      <w:r>
-        <w:rPr>
-          <w:rFonts w:cstheme="minorHAnsi"/>
-          <w:lang w:val="en-US"/>
-        </w:rPr>
-        <w:t xml:space="preserve">civilians getting caught in </w:t>
-      </w:r>
-      <w:r>
-        <w:rPr>
-          <w:rFonts w:cstheme="minorHAnsi"/>
-          <w:color w:val="000000"/>
-          <w:shd w:val="clear" w:color="auto" w:fill="FFFFFF"/>
-        </w:rPr>
-        <w:t xml:space="preserve">a severe crisis. </w:t>
-      </w:r>
-    </w:p>
-    <w:p>
-      <w:pPr>
-        <w:rPr>
-          <w:rFonts w:cstheme="minorHAnsi"/>
-          <w:color w:val="000000"/>
-          <w:shd w:val="clear" w:color="auto" w:fill="FFFFFF"/>
-        </w:rPr>
-      </w:pPr>
-    </w:p>
-    <w:p>
-      <w:pPr>
-        <w:pStyle w:val="ListParagraph"/>
-        <w:numPr>
-          <w:ilvl w:val="0"/>
-          <w:numId w:val="6"/>
-        </w:numPr>
-        <w:rPr>
-          <w:rFonts w:cstheme="minorHAnsi"/>
-          <w:color w:val="000000"/>
-          <w:shd w:val="clear" w:color="auto" w:fill="FFFFFF"/>
-        </w:rPr>
-      </w:pPr>
+        </w:rPr>
+        <w:t xml:space="preserve">Quick Weather </w:t>
+      </w:r>
       <w:r>
         <w:rPr>
           <w:szCs w:val="24"/>
         </w:rPr>
-        <w:t xml:space="preserve">Introduction to </w:t>
-      </w:r>
-      <w:r>
-        <w:rPr>
-          <w:szCs w:val="24"/>
-        </w:rPr>
-        <w:t>Quick Weather –</w:t>
-      </w:r>
-    </w:p>
-    <w:p>
-      <w:pPr>
-        <w:pStyle w:val="ListParagraph"/>
-        <w:rPr>
-          <w:rFonts w:cstheme="minorHAnsi"/>
-          <w:color w:val="000000"/>
-          <w:shd w:val="clear" w:color="auto" w:fill="FFFFFF"/>
-        </w:rPr>
-      </w:pPr>
-    </w:p>
-    <w:p>
-      <w:pPr>
-        <w:pStyle w:val="ListParagraph"/>
-        <w:numPr>
-          <w:ilvl w:val="0"/>
-          <w:numId w:val="6"/>
-        </w:numPr>
-        <w:rPr>
-          <w:rFonts w:cstheme="minorHAnsi"/>
-          <w:color w:val="000000"/>
-          <w:shd w:val="clear" w:color="auto" w:fill="FFFFFF"/>
-        </w:rPr>
-      </w:pPr>
-      <w:r>
-        <w:rPr>
-          <w:rFonts w:cstheme="minorHAnsi"/>
-          <w:color w:val="000000"/>
+        <w:t>–</w:t>
+      </w:r>
+    </w:p>
+    <w:p>
+      <w:r>
+        <w:t>What is distributed system?</w:t>
+      </w:r>
+    </w:p>
+    <w:p>
+      <w:r>
+        <w:t>A distributed system is a system that uses independent hardware to create a software, where it would look like a complete system working as one, but they use multiple computers to make a distributed system work. Distributed systems do not use the primary memory of other hardware elements but uses the multiple independent processing elements in the hardware. They communicate using asynchronous messages over a networked communication.</w:t>
+      </w:r>
+    </w:p>
+    <w:p>
+      <w:r>
+        <w:t xml:space="preserve">Distributed systems are a newer concept that was bought into this technological world, </w:t>
+      </w:r>
+      <w:r>
+        <w:t xml:space="preserve">with this newer concept people can now create systems that would solve real world problems to ease up human life. </w:t>
+      </w:r>
+    </w:p>
+    <w:p>
+      <w:r>
+        <w:lastRenderedPageBreak/>
+        <w:t xml:space="preserve">In the following report, our team would like to highlight the main outcome of our system. </w:t>
+      </w:r>
+    </w:p>
+    <w:p>
+      <w:r>
+        <w:t>To make the reader of this report get a clear idea, we have simply built a web application and a mobile application that will be running as a client application.</w:t>
+      </w:r>
+    </w:p>
+    <w:p>
+      <w:r>
+        <w:t>People often need to know what the weather around them would be like, but since Sri Lanka is still a developing country, it is on</w:t>
+      </w:r>
+      <w:r>
+        <w:t>l</w:t>
+      </w:r>
+      <w:r>
+        <w:t xml:space="preserve">y specified in </w:t>
+      </w:r>
+      <w:r>
+        <w:t xml:space="preserve">either the news or rather in the radio stations. A weather would mainly focus on the current location of the user, but with Quick Weather, any user can check the weather around the country without having to go through a hassle of signing into the system. </w:t>
+      </w:r>
+    </w:p>
+    <w:p>
+      <w:r>
+        <w:t xml:space="preserve">Our main intention is to build a system that will show our users the needed weather for any planned activities in their personal lives. </w:t>
+      </w:r>
+    </w:p>
+    <w:p>
+      <w:pPr>
+        <w:pStyle w:val="Heading1"/>
+        <w:rPr>
+          <w:shd w:val="clear" w:color="auto" w:fill="FFFFFF"/>
+        </w:rPr>
+      </w:pPr>
+      <w:r>
+        <w:rPr>
           <w:shd w:val="clear" w:color="auto" w:fill="FFFFFF"/>
         </w:rPr>
         <w:t>Usefulness of real-world application</w:t>
       </w:r>
       <w:r>
         <w:rPr>
-          <w:rFonts w:cstheme="minorHAnsi"/>
-          <w:color w:val="000000"/>
           <w:shd w:val="clear" w:color="auto" w:fill="FFFFFF"/>
         </w:rPr>
         <w:t xml:space="preserve"> – </w:t>
       </w:r>
     </w:p>
+    <w:p>
+      <w:r>
+        <w:t xml:space="preserve">QUICK WEATHER can perform 02 main functions – </w:t>
+      </w:r>
+    </w:p>
+    <w:p/>
     <w:p>
       <w:pPr>
         <w:pStyle w:val="ListParagraph"/>
@@ -2209,25 +2193,7 @@
         <w:rPr>
           <w:caps/>
         </w:rPr>
-        <w:t xml:space="preserve"> </w:t>
-      </w:r>
-      <w:r>
-        <w:rPr>
-          <w:caps/>
-        </w:rPr>
-        <w:t>(</w:t>
-      </w:r>
-      <w:r>
-        <w:rPr>
-          <w:caps/>
-        </w:rPr>
-        <w:t>10707284</w:t>
-      </w:r>
-      <w:r>
-        <w:rPr>
-          <w:caps/>
-        </w:rPr>
-        <w:t xml:space="preserve">) - </w:t>
+        <w:t xml:space="preserve"> (10707284) - </w:t>
       </w:r>
     </w:p>
     <w:p>
@@ -2239,16 +2205,7 @@
         </w:numPr>
       </w:pPr>
       <w:r>
-        <w:t xml:space="preserve">G.M.D.D. Ratnayake </w:t>
-      </w:r>
-      <w:r>
-        <w:t>(</w:t>
-      </w:r>
-      <w:r>
-        <w:t>10707351</w:t>
-      </w:r>
-      <w:r>
-        <w:t xml:space="preserve">) - </w:t>
+        <w:t xml:space="preserve">G.M.D.D. Ratnayake (10707351) - </w:t>
       </w:r>
     </w:p>
     <w:p>
@@ -2260,16 +2217,7 @@
         </w:numPr>
       </w:pPr>
       <w:r>
-        <w:t xml:space="preserve">S.O. Perera </w:t>
-      </w:r>
-      <w:r>
-        <w:t>(</w:t>
-      </w:r>
-      <w:r>
-        <w:t>10707315</w:t>
-      </w:r>
-      <w:r>
-        <w:t xml:space="preserve">) - </w:t>
+        <w:t xml:space="preserve">S.O. Perera (10707315) - </w:t>
       </w:r>
     </w:p>
     <w:p>
@@ -2290,10 +2238,7 @@
         <w:t>(</w:t>
       </w:r>
       <w:r>
-        <w:t>10707160</w:t>
-      </w:r>
-      <w:r>
-        <w:t xml:space="preserve">) - </w:t>
+        <w:t xml:space="preserve">10707160) - </w:t>
       </w:r>
     </w:p>
     <w:p>
@@ -2314,10 +2259,7 @@
         <w:t>(</w:t>
       </w:r>
       <w:r>
-        <w:t>10707278</w:t>
-      </w:r>
-      <w:r>
-        <w:t xml:space="preserve">) - </w:t>
+        <w:t xml:space="preserve">10707278) - </w:t>
       </w:r>
     </w:p>
     <w:p>
@@ -2329,7 +2271,15 @@
         </w:numPr>
       </w:pPr>
       <w:r>
-        <w:t xml:space="preserve">P. P. L. Dilhani </w:t>
+        <w:t xml:space="preserve">P. P. L. </w:t>
+      </w:r>
+      <w:proofErr w:type="spellStart"/>
+      <w:r>
+        <w:t>Dilhani</w:t>
+      </w:r>
+      <w:proofErr w:type="spellEnd"/>
+      <w:r>
+        <w:t xml:space="preserve"> </w:t>
       </w:r>
       <w:r>
         <w:rPr>
@@ -2338,12 +2288,13 @@
         <w:t>(</w:t>
       </w:r>
       <w:r>
-        <w:t>10709402</w:t>
-      </w:r>
-      <w:r>
-        <w:t>) -</w:t>
-      </w:r>
-    </w:p>
+        <w:t xml:space="preserve">10709402) </w:t>
+      </w:r>
+      <w:r>
+        <w:t>–</w:t>
+      </w:r>
+    </w:p>
+    <w:p/>
     <w:p>
       <w:pPr>
         <w:pStyle w:val="ListParagraph"/>
@@ -2399,6 +2350,7 @@
     </w:p>
     <w:p>
       <w:r>
+        <w:lastRenderedPageBreak/>
         <w:t xml:space="preserve">The overall accomplishment of this project demanded a significant amount of guidance from many individuals. As a team, we are extremely fortunate to have had this from start to finish. </w:t>
       </w:r>
     </w:p>
@@ -2441,7 +2393,7 @@
 </file>
 
 <file path=word/endnotes.xml><?xml version="1.0" encoding="utf-8"?>
-<w:endnotes xmlns:wpc="http://schemas.microsoft.com/office/word/2010/wordprocessingCanvas" xmlns:cx="http://schemas.microsoft.com/office/drawing/2014/chartex" xmlns:cx1="http://schemas.microsoft.com/office/drawing/2015/9/8/chartex" xmlns:cx2="http://schemas.microsoft.com/office/drawing/2015/10/21/chartex" xmlns:cx3="http://schemas.microsoft.com/office/drawing/2016/5/9/chartex" xmlns:cx4="http://schemas.microsoft.com/office/drawing/2016/5/10/chartex" xmlns:cx5="http://schemas.microsoft.com/office/drawing/2016/5/11/chartex" xmlns:cx6="http://schemas.microsoft.com/office/drawing/2016/5/12/chartex" xmlns:cx7="http://schemas.microsoft.com/office/drawing/2016/5/13/chartex" xmlns:cx8="http://schemas.microsoft.com/office/drawing/2016/5/14/chartex" xmlns:mc="http://schemas.openxmlformats.org/markup-compatibility/2006" xmlns:aink="http://schemas.microsoft.com/office/drawing/2016/ink" xmlns:am3d="http://schemas.microsoft.com/office/drawing/2017/model3d" xmlns:o="urn:schemas-microsoft-com:office:office" xmlns:r="http://schemas.openxmlformats.org/officeDocument/2006/relationships" xmlns:m="http://schemas.openxmlformats.org/officeDocument/2006/math" xmlns:v="urn:schemas-microsoft-com:vml" xmlns:wp14="http://schemas.microsoft.com/office/word/2010/wordprocessingDrawing" xmlns:wp="http://schemas.openxmlformats.org/drawingml/2006/wordprocessingDrawing" xmlns:w10="urn:schemas-microsoft-com:office:word" xmlns:w="http://schemas.openxmlformats.org/wordprocessingml/2006/main" xmlns:w14="http://schemas.microsoft.com/office/word/2010/wordml" xmlns:w15="http://schemas.microsoft.com/office/word/2012/wordml" xmlns:w16cex="http://schemas.microsoft.com/office/word/2018/wordml/cex" xmlns:w16cid="http://schemas.microsoft.com/office/word/2016/wordml/cid" xmlns:w16="http://schemas.microsoft.com/office/word/2018/wordml" xmlns:w16sdtdh="http://schemas.microsoft.com/office/word/2020/wordml/sdtdatahash" xmlns:w16se="http://schemas.microsoft.com/office/word/2015/wordml/symex" xmlns:wpg="http://schemas.microsoft.com/office/word/2010/wordprocessingGroup" xmlns:wpi="http://schemas.microsoft.com/office/word/2010/wordprocessingInk" xmlns:wne="http://schemas.microsoft.com/office/word/2006/wordml" xmlns:wps="http://schemas.microsoft.com/office/word/2010/wordprocessingShape" mc:Ignorable="w14 w15 w16se w16cid w16 w16cex w16sdtdh wp14">
+<w:endnotes xmlns:wpc="http://schemas.microsoft.com/office/word/2010/wordprocessingCanvas" xmlns:cx="http://schemas.microsoft.com/office/drawing/2014/chartex" xmlns:cx1="http://schemas.microsoft.com/office/drawing/2015/9/8/chartex" xmlns:cx2="http://schemas.microsoft.com/office/drawing/2015/10/21/chartex" xmlns:cx3="http://schemas.microsoft.com/office/drawing/2016/5/9/chartex" xmlns:cx4="http://schemas.microsoft.com/office/drawing/2016/5/10/chartex" xmlns:cx5="http://schemas.microsoft.com/office/drawing/2016/5/11/chartex" xmlns:cx6="http://schemas.microsoft.com/office/drawing/2016/5/12/chartex" xmlns:cx7="http://schemas.microsoft.com/office/drawing/2016/5/13/chartex" xmlns:cx8="http://schemas.microsoft.com/office/drawing/2016/5/14/chartex" xmlns:mc="http://schemas.openxmlformats.org/markup-compatibility/2006" xmlns:aink="http://schemas.microsoft.com/office/drawing/2016/ink" xmlns:am3d="http://schemas.microsoft.com/office/drawing/2017/model3d" xmlns:o="urn:schemas-microsoft-com:office:office" xmlns:oel="http://schemas.microsoft.com/office/2019/extlst" xmlns:r="http://schemas.openxmlformats.org/officeDocument/2006/relationships" xmlns:m="http://schemas.openxmlformats.org/officeDocument/2006/math" xmlns:v="urn:schemas-microsoft-com:vml" xmlns:wp14="http://schemas.microsoft.com/office/word/2010/wordprocessingDrawing" xmlns:wp="http://schemas.openxmlformats.org/drawingml/2006/wordprocessingDrawing" xmlns:w10="urn:schemas-microsoft-com:office:word" xmlns:w="http://schemas.openxmlformats.org/wordprocessingml/2006/main" xmlns:w14="http://schemas.microsoft.com/office/word/2010/wordml" xmlns:w15="http://schemas.microsoft.com/office/word/2012/wordml" xmlns:w16cex="http://schemas.microsoft.com/office/word/2018/wordml/cex" xmlns:w16cid="http://schemas.microsoft.com/office/word/2016/wordml/cid" xmlns:w16="http://schemas.microsoft.com/office/word/2018/wordml" xmlns:w16sdtdh="http://schemas.microsoft.com/office/word/2020/wordml/sdtdatahash" xmlns:w16se="http://schemas.microsoft.com/office/word/2015/wordml/symex" xmlns:wpg="http://schemas.microsoft.com/office/word/2010/wordprocessingGroup" xmlns:wpi="http://schemas.microsoft.com/office/word/2010/wordprocessingInk" xmlns:wne="http://schemas.microsoft.com/office/word/2006/wordml" xmlns:wps="http://schemas.microsoft.com/office/word/2010/wordprocessingShape" mc:Ignorable="w14 w15 w16se w16cid w16 w16cex w16sdtdh wp14">
   <w:endnote w:type="separator" w:id="-1">
     <w:p>
       <w:pPr>
@@ -2466,7 +2418,7 @@
 </file>
 
 <file path=word/footnotes.xml><?xml version="1.0" encoding="utf-8"?>
-<w:footnotes xmlns:wpc="http://schemas.microsoft.com/office/word/2010/wordprocessingCanvas" xmlns:cx="http://schemas.microsoft.com/office/drawing/2014/chartex" xmlns:cx1="http://schemas.microsoft.com/office/drawing/2015/9/8/chartex" xmlns:cx2="http://schemas.microsoft.com/office/drawing/2015/10/21/chartex" xmlns:cx3="http://schemas.microsoft.com/office/drawing/2016/5/9/chartex" xmlns:cx4="http://schemas.microsoft.com/office/drawing/2016/5/10/chartex" xmlns:cx5="http://schemas.microsoft.com/office/drawing/2016/5/11/chartex" xmlns:cx6="http://schemas.microsoft.com/office/drawing/2016/5/12/chartex" xmlns:cx7="http://schemas.microsoft.com/office/drawing/2016/5/13/chartex" xmlns:cx8="http://schemas.microsoft.com/office/drawing/2016/5/14/chartex" xmlns:mc="http://schemas.openxmlformats.org/markup-compatibility/2006" xmlns:aink="http://schemas.microsoft.com/office/drawing/2016/ink" xmlns:am3d="http://schemas.microsoft.com/office/drawing/2017/model3d" xmlns:o="urn:schemas-microsoft-com:office:office" xmlns:r="http://schemas.openxmlformats.org/officeDocument/2006/relationships" xmlns:m="http://schemas.openxmlformats.org/officeDocument/2006/math" xmlns:v="urn:schemas-microsoft-com:vml" xmlns:wp14="http://schemas.microsoft.com/office/word/2010/wordprocessingDrawing" xmlns:wp="http://schemas.openxmlformats.org/drawingml/2006/wordprocessingDrawing" xmlns:w10="urn:schemas-microsoft-com:office:word" xmlns:w="http://schemas.openxmlformats.org/wordprocessingml/2006/main" xmlns:w14="http://schemas.microsoft.com/office/word/2010/wordml" xmlns:w15="http://schemas.microsoft.com/office/word/2012/wordml" xmlns:w16cex="http://schemas.microsoft.com/office/word/2018/wordml/cex" xmlns:w16cid="http://schemas.microsoft.com/office/word/2016/wordml/cid" xmlns:w16="http://schemas.microsoft.com/office/word/2018/wordml" xmlns:w16sdtdh="http://schemas.microsoft.com/office/word/2020/wordml/sdtdatahash" xmlns:w16se="http://schemas.microsoft.com/office/word/2015/wordml/symex" xmlns:wpg="http://schemas.microsoft.com/office/word/2010/wordprocessingGroup" xmlns:wpi="http://schemas.microsoft.com/office/word/2010/wordprocessingInk" xmlns:wne="http://schemas.microsoft.com/office/word/2006/wordml" xmlns:wps="http://schemas.microsoft.com/office/word/2010/wordprocessingShape" mc:Ignorable="w14 w15 w16se w16cid w16 w16cex w16sdtdh wp14">
+<w:footnotes xmlns:wpc="http://schemas.microsoft.com/office/word/2010/wordprocessingCanvas" xmlns:cx="http://schemas.microsoft.com/office/drawing/2014/chartex" xmlns:cx1="http://schemas.microsoft.com/office/drawing/2015/9/8/chartex" xmlns:cx2="http://schemas.microsoft.com/office/drawing/2015/10/21/chartex" xmlns:cx3="http://schemas.microsoft.com/office/drawing/2016/5/9/chartex" xmlns:cx4="http://schemas.microsoft.com/office/drawing/2016/5/10/chartex" xmlns:cx5="http://schemas.microsoft.com/office/drawing/2016/5/11/chartex" xmlns:cx6="http://schemas.microsoft.com/office/drawing/2016/5/12/chartex" xmlns:cx7="http://schemas.microsoft.com/office/drawing/2016/5/13/chartex" xmlns:cx8="http://schemas.microsoft.com/office/drawing/2016/5/14/chartex" xmlns:mc="http://schemas.openxmlformats.org/markup-compatibility/2006" xmlns:aink="http://schemas.microsoft.com/office/drawing/2016/ink" xmlns:am3d="http://schemas.microsoft.com/office/drawing/2017/model3d" xmlns:o="urn:schemas-microsoft-com:office:office" xmlns:oel="http://schemas.microsoft.com/office/2019/extlst" xmlns:r="http://schemas.openxmlformats.org/officeDocument/2006/relationships" xmlns:m="http://schemas.openxmlformats.org/officeDocument/2006/math" xmlns:v="urn:schemas-microsoft-com:vml" xmlns:wp14="http://schemas.microsoft.com/office/word/2010/wordprocessingDrawing" xmlns:wp="http://schemas.openxmlformats.org/drawingml/2006/wordprocessingDrawing" xmlns:w10="urn:schemas-microsoft-com:office:word" xmlns:w="http://schemas.openxmlformats.org/wordprocessingml/2006/main" xmlns:w14="http://schemas.microsoft.com/office/word/2010/wordml" xmlns:w15="http://schemas.microsoft.com/office/word/2012/wordml" xmlns:w16cex="http://schemas.microsoft.com/office/word/2018/wordml/cex" xmlns:w16cid="http://schemas.microsoft.com/office/word/2016/wordml/cid" xmlns:w16="http://schemas.microsoft.com/office/word/2018/wordml" xmlns:w16sdtdh="http://schemas.microsoft.com/office/word/2020/wordml/sdtdatahash" xmlns:w16se="http://schemas.microsoft.com/office/word/2015/wordml/symex" xmlns:wpg="http://schemas.microsoft.com/office/word/2010/wordprocessingGroup" xmlns:wpi="http://schemas.microsoft.com/office/word/2010/wordprocessingInk" xmlns:wne="http://schemas.microsoft.com/office/word/2006/wordml" xmlns:wps="http://schemas.microsoft.com/office/word/2010/wordprocessingShape" mc:Ignorable="w14 w15 w16se w16cid w16 w16cex w16sdtdh wp14">
   <w:footnote w:type="separator" w:id="-1">
     <w:p>
       <w:pPr>
@@ -2491,7 +2443,7 @@
 </file>
 
 <file path=word/numbering.xml><?xml version="1.0" encoding="utf-8"?>
-<w:numbering xmlns:wpc="http://schemas.microsoft.com/office/word/2010/wordprocessingCanvas" xmlns:cx="http://schemas.microsoft.com/office/drawing/2014/chartex" xmlns:cx1="http://schemas.microsoft.com/office/drawing/2015/9/8/chartex" xmlns:cx2="http://schemas.microsoft.com/office/drawing/2015/10/21/chartex" xmlns:cx3="http://schemas.microsoft.com/office/drawing/2016/5/9/chartex" xmlns:cx4="http://schemas.microsoft.com/office/drawing/2016/5/10/chartex" xmlns:cx5="http://schemas.microsoft.com/office/drawing/2016/5/11/chartex" xmlns:cx6="http://schemas.microsoft.com/office/drawing/2016/5/12/chartex" xmlns:cx7="http://schemas.microsoft.com/office/drawing/2016/5/13/chartex" xmlns:cx8="http://schemas.microsoft.com/office/drawing/2016/5/14/chartex" xmlns:mc="http://schemas.openxmlformats.org/markup-compatibility/2006" xmlns:aink="http://schemas.microsoft.com/office/drawing/2016/ink" xmlns:am3d="http://schemas.microsoft.com/office/drawing/2017/model3d" xmlns:o="urn:schemas-microsoft-com:office:office" xmlns:r="http://schemas.openxmlformats.org/officeDocument/2006/relationships" xmlns:m="http://schemas.openxmlformats.org/officeDocument/2006/math" xmlns:v="urn:schemas-microsoft-com:vml" xmlns:wp14="http://schemas.microsoft.com/office/word/2010/wordprocessingDrawing" xmlns:wp="http://schemas.openxmlformats.org/drawingml/2006/wordprocessingDrawing" xmlns:w10="urn:schemas-microsoft-com:office:word" xmlns:w="http://schemas.openxmlformats.org/wordprocessingml/2006/main" xmlns:w14="http://schemas.microsoft.com/office/word/2010/wordml" xmlns:w15="http://schemas.microsoft.com/office/word/2012/wordml" xmlns:w16cex="http://schemas.microsoft.com/office/word/2018/wordml/cex" xmlns:w16cid="http://schemas.microsoft.com/office/word/2016/wordml/cid" xmlns:w16="http://schemas.microsoft.com/office/word/2018/wordml" xmlns:w16sdtdh="http://schemas.microsoft.com/office/word/2020/wordml/sdtdatahash" xmlns:w16se="http://schemas.microsoft.com/office/word/2015/wordml/symex" xmlns:wpg="http://schemas.microsoft.com/office/word/2010/wordprocessingGroup" xmlns:wpi="http://schemas.microsoft.com/office/word/2010/wordprocessingInk" xmlns:wne="http://schemas.microsoft.com/office/word/2006/wordml" xmlns:wps="http://schemas.microsoft.com/office/word/2010/wordprocessingShape" mc:Ignorable="w14 w15 w16se w16cid w16 w16cex w16sdtdh wp14">
+<w:numbering xmlns:wpc="http://schemas.microsoft.com/office/word/2010/wordprocessingCanvas" xmlns:cx="http://schemas.microsoft.com/office/drawing/2014/chartex" xmlns:cx1="http://schemas.microsoft.com/office/drawing/2015/9/8/chartex" xmlns:cx2="http://schemas.microsoft.com/office/drawing/2015/10/21/chartex" xmlns:cx3="http://schemas.microsoft.com/office/drawing/2016/5/9/chartex" xmlns:cx4="http://schemas.microsoft.com/office/drawing/2016/5/10/chartex" xmlns:cx5="http://schemas.microsoft.com/office/drawing/2016/5/11/chartex" xmlns:cx6="http://schemas.microsoft.com/office/drawing/2016/5/12/chartex" xmlns:cx7="http://schemas.microsoft.com/office/drawing/2016/5/13/chartex" xmlns:cx8="http://schemas.microsoft.com/office/drawing/2016/5/14/chartex" xmlns:mc="http://schemas.openxmlformats.org/markup-compatibility/2006" xmlns:aink="http://schemas.microsoft.com/office/drawing/2016/ink" xmlns:am3d="http://schemas.microsoft.com/office/drawing/2017/model3d" xmlns:o="urn:schemas-microsoft-com:office:office" xmlns:oel="http://schemas.microsoft.com/office/2019/extlst" xmlns:r="http://schemas.openxmlformats.org/officeDocument/2006/relationships" xmlns:m="http://schemas.openxmlformats.org/officeDocument/2006/math" xmlns:v="urn:schemas-microsoft-com:vml" xmlns:wp14="http://schemas.microsoft.com/office/word/2010/wordprocessingDrawing" xmlns:wp="http://schemas.openxmlformats.org/drawingml/2006/wordprocessingDrawing" xmlns:w10="urn:schemas-microsoft-com:office:word" xmlns:w="http://schemas.openxmlformats.org/wordprocessingml/2006/main" xmlns:w14="http://schemas.microsoft.com/office/word/2010/wordml" xmlns:w15="http://schemas.microsoft.com/office/word/2012/wordml" xmlns:w16cex="http://schemas.microsoft.com/office/word/2018/wordml/cex" xmlns:w16cid="http://schemas.microsoft.com/office/word/2016/wordml/cid" xmlns:w16="http://schemas.microsoft.com/office/word/2018/wordml" xmlns:w16sdtdh="http://schemas.microsoft.com/office/word/2020/wordml/sdtdatahash" xmlns:w16se="http://schemas.microsoft.com/office/word/2015/wordml/symex" xmlns:wpg="http://schemas.microsoft.com/office/word/2010/wordprocessingGroup" xmlns:wpi="http://schemas.microsoft.com/office/word/2010/wordprocessingInk" xmlns:wne="http://schemas.microsoft.com/office/word/2006/wordml" xmlns:wps="http://schemas.microsoft.com/office/word/2010/wordprocessingShape" mc:Ignorable="w14 w15 w16se w16cid w16 w16cex w16sdtdh wp14">
   <w:abstractNum w:abstractNumId="0" w15:restartNumberingAfterBreak="0">
     <w:nsid w:val="03C70A90"/>
     <w:multiLevelType w:val="hybridMultilevel"/>
@@ -3058,17 +3010,20 @@
     </w:lvl>
   </w:abstractNum>
   <w:abstractNum w:abstractNumId="5" w15:restartNumberingAfterBreak="0">
-    <w:nsid w:val="67014CBA"/>
+    <w:nsid w:val="5E663286"/>
     <w:multiLevelType w:val="hybridMultilevel"/>
-    <w:tmpl w:val="754A1F36"/>
-    <w:lvl w:ilvl="0" w:tplc="0409000F">
+    <w:tmpl w:val="ED883E0A"/>
+    <w:lvl w:ilvl="0" w:tplc="013EDFEC">
       <w:start w:val="1"/>
       <w:numFmt w:val="decimal"/>
       <w:lvlText w:val="%1."/>
       <w:lvlJc w:val="left"/>
       <w:pPr>
-        <w:ind w:left="720" w:hanging="360"/>
-      </w:pPr>
+        <w:ind w:left="1080" w:hanging="360"/>
+      </w:pPr>
+      <w:rPr>
+        <w:rFonts w:hint="default"/>
+      </w:rPr>
     </w:lvl>
     <w:lvl w:ilvl="1" w:tplc="04090019" w:tentative="1">
       <w:start w:val="1"/>
@@ -3076,7 +3031,7 @@
       <w:lvlText w:val="%2."/>
       <w:lvlJc w:val="left"/>
       <w:pPr>
-        <w:ind w:left="1440" w:hanging="360"/>
+        <w:ind w:left="1800" w:hanging="360"/>
       </w:pPr>
     </w:lvl>
     <w:lvl w:ilvl="2" w:tplc="0409001B" w:tentative="1">
@@ -3085,7 +3040,7 @@
       <w:lvlText w:val="%3."/>
       <w:lvlJc w:val="right"/>
       <w:pPr>
-        <w:ind w:left="2160" w:hanging="180"/>
+        <w:ind w:left="2520" w:hanging="180"/>
       </w:pPr>
     </w:lvl>
     <w:lvl w:ilvl="3" w:tplc="0409000F" w:tentative="1">
@@ -3094,7 +3049,7 @@
       <w:lvlText w:val="%4."/>
       <w:lvlJc w:val="left"/>
       <w:pPr>
-        <w:ind w:left="2880" w:hanging="360"/>
+        <w:ind w:left="3240" w:hanging="360"/>
       </w:pPr>
     </w:lvl>
     <w:lvl w:ilvl="4" w:tplc="04090019" w:tentative="1">
@@ -3103,7 +3058,7 @@
       <w:lvlText w:val="%5."/>
       <w:lvlJc w:val="left"/>
       <w:pPr>
-        <w:ind w:left="3600" w:hanging="360"/>
+        <w:ind w:left="3960" w:hanging="360"/>
       </w:pPr>
     </w:lvl>
     <w:lvl w:ilvl="5" w:tplc="0409001B" w:tentative="1">
@@ -3112,7 +3067,7 @@
       <w:lvlText w:val="%6."/>
       <w:lvlJc w:val="right"/>
       <w:pPr>
-        <w:ind w:left="4320" w:hanging="180"/>
+        <w:ind w:left="4680" w:hanging="180"/>
       </w:pPr>
     </w:lvl>
     <w:lvl w:ilvl="6" w:tplc="0409000F" w:tentative="1">
@@ -3121,7 +3076,7 @@
       <w:lvlText w:val="%7."/>
       <w:lvlJc w:val="left"/>
       <w:pPr>
-        <w:ind w:left="5040" w:hanging="360"/>
+        <w:ind w:left="5400" w:hanging="360"/>
       </w:pPr>
     </w:lvl>
     <w:lvl w:ilvl="7" w:tplc="04090019" w:tentative="1">
@@ -3130,7 +3085,7 @@
       <w:lvlText w:val="%8."/>
       <w:lvlJc w:val="left"/>
       <w:pPr>
-        <w:ind w:left="5760" w:hanging="360"/>
+        <w:ind w:left="6120" w:hanging="360"/>
       </w:pPr>
     </w:lvl>
     <w:lvl w:ilvl="8" w:tplc="0409001B" w:tentative="1">
@@ -3139,11 +3094,97 @@
       <w:lvlText w:val="%9."/>
       <w:lvlJc w:val="right"/>
       <w:pPr>
-        <w:ind w:left="6480" w:hanging="180"/>
+        <w:ind w:left="6840" w:hanging="180"/>
       </w:pPr>
     </w:lvl>
   </w:abstractNum>
   <w:abstractNum w:abstractNumId="6" w15:restartNumberingAfterBreak="0">
+    <w:nsid w:val="67014CBA"/>
+    <w:multiLevelType w:val="hybridMultilevel"/>
+    <w:tmpl w:val="3098A56A"/>
+    <w:lvl w:ilvl="0" w:tplc="0409000F">
+      <w:start w:val="1"/>
+      <w:numFmt w:val="decimal"/>
+      <w:lvlText w:val="%1."/>
+      <w:lvlJc w:val="left"/>
+      <w:pPr>
+        <w:ind w:left="720" w:hanging="360"/>
+      </w:pPr>
+    </w:lvl>
+    <w:lvl w:ilvl="1" w:tplc="04090019" w:tentative="1">
+      <w:start w:val="1"/>
+      <w:numFmt w:val="lowerLetter"/>
+      <w:lvlText w:val="%2."/>
+      <w:lvlJc w:val="left"/>
+      <w:pPr>
+        <w:ind w:left="1440" w:hanging="360"/>
+      </w:pPr>
+    </w:lvl>
+    <w:lvl w:ilvl="2" w:tplc="0409001B" w:tentative="1">
+      <w:start w:val="1"/>
+      <w:numFmt w:val="lowerRoman"/>
+      <w:lvlText w:val="%3."/>
+      <w:lvlJc w:val="right"/>
+      <w:pPr>
+        <w:ind w:left="2160" w:hanging="180"/>
+      </w:pPr>
+    </w:lvl>
+    <w:lvl w:ilvl="3" w:tplc="0409000F" w:tentative="1">
+      <w:start w:val="1"/>
+      <w:numFmt w:val="decimal"/>
+      <w:lvlText w:val="%4."/>
+      <w:lvlJc w:val="left"/>
+      <w:pPr>
+        <w:ind w:left="2880" w:hanging="360"/>
+      </w:pPr>
+    </w:lvl>
+    <w:lvl w:ilvl="4" w:tplc="04090019" w:tentative="1">
+      <w:start w:val="1"/>
+      <w:numFmt w:val="lowerLetter"/>
+      <w:lvlText w:val="%5."/>
+      <w:lvlJc w:val="left"/>
+      <w:pPr>
+        <w:ind w:left="3600" w:hanging="360"/>
+      </w:pPr>
+    </w:lvl>
+    <w:lvl w:ilvl="5" w:tplc="0409001B" w:tentative="1">
+      <w:start w:val="1"/>
+      <w:numFmt w:val="lowerRoman"/>
+      <w:lvlText w:val="%6."/>
+      <w:lvlJc w:val="right"/>
+      <w:pPr>
+        <w:ind w:left="4320" w:hanging="180"/>
+      </w:pPr>
+    </w:lvl>
+    <w:lvl w:ilvl="6" w:tplc="0409000F" w:tentative="1">
+      <w:start w:val="1"/>
+      <w:numFmt w:val="decimal"/>
+      <w:lvlText w:val="%7."/>
+      <w:lvlJc w:val="left"/>
+      <w:pPr>
+        <w:ind w:left="5040" w:hanging="360"/>
+      </w:pPr>
+    </w:lvl>
+    <w:lvl w:ilvl="7" w:tplc="04090019" w:tentative="1">
+      <w:start w:val="1"/>
+      <w:numFmt w:val="lowerLetter"/>
+      <w:lvlText w:val="%8."/>
+      <w:lvlJc w:val="left"/>
+      <w:pPr>
+        <w:ind w:left="5760" w:hanging="360"/>
+      </w:pPr>
+    </w:lvl>
+    <w:lvl w:ilvl="8" w:tplc="0409001B" w:tentative="1">
+      <w:start w:val="1"/>
+      <w:numFmt w:val="lowerRoman"/>
+      <w:lvlText w:val="%9."/>
+      <w:lvlJc w:val="right"/>
+      <w:pPr>
+        <w:ind w:left="6480" w:hanging="180"/>
+      </w:pPr>
+    </w:lvl>
+  </w:abstractNum>
+  <w:abstractNum w:abstractNumId="7" w15:restartNumberingAfterBreak="0">
     <w:nsid w:val="7A1C6144"/>
     <w:multiLevelType w:val="hybridMultilevel"/>
     <w:tmpl w:val="6862F22C"/>
@@ -3255,25 +3296,28 @@
       </w:rPr>
     </w:lvl>
   </w:abstractNum>
-  <w:num w:numId="1">
+  <w:num w:numId="1" w16cid:durableId="1791319354">
     <w:abstractNumId w:val="0"/>
   </w:num>
-  <w:num w:numId="2">
+  <w:num w:numId="2" w16cid:durableId="412319594">
+    <w:abstractNumId w:val="7"/>
+  </w:num>
+  <w:num w:numId="3" w16cid:durableId="181284730">
+    <w:abstractNumId w:val="3"/>
+  </w:num>
+  <w:num w:numId="4" w16cid:durableId="1034355168">
+    <w:abstractNumId w:val="2"/>
+  </w:num>
+  <w:num w:numId="5" w16cid:durableId="2074158596">
+    <w:abstractNumId w:val="1"/>
+  </w:num>
+  <w:num w:numId="6" w16cid:durableId="1591617938">
+    <w:abstractNumId w:val="4"/>
+  </w:num>
+  <w:num w:numId="7" w16cid:durableId="548683905">
     <w:abstractNumId w:val="6"/>
   </w:num>
-  <w:num w:numId="3">
-    <w:abstractNumId w:val="3"/>
-  </w:num>
-  <w:num w:numId="4">
-    <w:abstractNumId w:val="2"/>
-  </w:num>
-  <w:num w:numId="5">
-    <w:abstractNumId w:val="1"/>
-  </w:num>
-  <w:num w:numId="6">
-    <w:abstractNumId w:val="4"/>
-  </w:num>
-  <w:num w:numId="7">
+  <w:num w:numId="8" w16cid:durableId="2022975843">
     <w:abstractNumId w:val="5"/>
   </w:num>
 </w:numbering>

</xml_diff>